<commit_message>
Sprint 4,despliegue de aplicación
</commit_message>
<xml_diff>
--- a/SPRINTS/Sprint_4.docx
+++ b/SPRINTS/Sprint_4.docx
@@ -794,6 +794,235 @@
         <w:t>.</w:t>
       </w:r>
     </w:p>
+    <w:p>
+      <w:pPr>
+        <w:jc w:val="both"/>
+      </w:pPr>
+    </w:p>
+    <w:p>
+      <w:pPr>
+        <w:jc w:val="center"/>
+      </w:pPr>
+      <w:r>
+        <w:rPr>
+          <w:noProof/>
+        </w:rPr>
+        <w:lastRenderedPageBreak/>
+        <w:drawing>
+          <wp:inline distT="0" distB="0" distL="0" distR="0" wp14:anchorId="4ABF13A8" wp14:editId="1F61F13F">
+            <wp:extent cx="3028950" cy="4514850"/>
+            <wp:effectExtent l="0" t="0" r="0" b="0"/>
+            <wp:docPr id="3" name="Imagen 3"/>
+            <wp:cNvGraphicFramePr>
+              <a:graphicFrameLocks xmlns:a="http://schemas.openxmlformats.org/drawingml/2006/main" noChangeAspect="1"/>
+            </wp:cNvGraphicFramePr>
+            <a:graphic xmlns:a="http://schemas.openxmlformats.org/drawingml/2006/main">
+              <a:graphicData uri="http://schemas.openxmlformats.org/drawingml/2006/picture">
+                <pic:pic xmlns:pic="http://schemas.openxmlformats.org/drawingml/2006/picture">
+                  <pic:nvPicPr>
+                    <pic:cNvPr id="1" name=""/>
+                    <pic:cNvPicPr/>
+                  </pic:nvPicPr>
+                  <pic:blipFill>
+                    <a:blip r:embed="rId7"/>
+                    <a:stretch>
+                      <a:fillRect/>
+                    </a:stretch>
+                  </pic:blipFill>
+                  <pic:spPr>
+                    <a:xfrm>
+                      <a:off x="0" y="0"/>
+                      <a:ext cx="3028950" cy="4514850"/>
+                    </a:xfrm>
+                    <a:prstGeom prst="rect">
+                      <a:avLst/>
+                    </a:prstGeom>
+                  </pic:spPr>
+                </pic:pic>
+              </a:graphicData>
+            </a:graphic>
+          </wp:inline>
+        </w:drawing>
+      </w:r>
+      <w:r>
+        <w:rPr>
+          <w:noProof/>
+        </w:rPr>
+        <w:lastRenderedPageBreak/>
+        <w:drawing>
+          <wp:inline distT="0" distB="0" distL="0" distR="0" wp14:anchorId="5E542C27" wp14:editId="328C2218">
+            <wp:extent cx="4410075" cy="4569475"/>
+            <wp:effectExtent l="0" t="0" r="0" b="0"/>
+            <wp:docPr id="4" name="Imagen 4"/>
+            <wp:cNvGraphicFramePr>
+              <a:graphicFrameLocks xmlns:a="http://schemas.openxmlformats.org/drawingml/2006/main" noChangeAspect="1"/>
+            </wp:cNvGraphicFramePr>
+            <a:graphic xmlns:a="http://schemas.openxmlformats.org/drawingml/2006/main">
+              <a:graphicData uri="http://schemas.openxmlformats.org/drawingml/2006/picture">
+                <pic:pic xmlns:pic="http://schemas.openxmlformats.org/drawingml/2006/picture">
+                  <pic:nvPicPr>
+                    <pic:cNvPr id="1" name=""/>
+                    <pic:cNvPicPr/>
+                  </pic:nvPicPr>
+                  <pic:blipFill>
+                    <a:blip r:embed="rId8"/>
+                    <a:stretch>
+                      <a:fillRect/>
+                    </a:stretch>
+                  </pic:blipFill>
+                  <pic:spPr>
+                    <a:xfrm>
+                      <a:off x="0" y="0"/>
+                      <a:ext cx="4413799" cy="4573334"/>
+                    </a:xfrm>
+                    <a:prstGeom prst="rect">
+                      <a:avLst/>
+                    </a:prstGeom>
+                  </pic:spPr>
+                </pic:pic>
+              </a:graphicData>
+            </a:graphic>
+          </wp:inline>
+        </w:drawing>
+      </w:r>
+    </w:p>
+    <w:p>
+      <w:pPr>
+        <w:jc w:val="center"/>
+      </w:pPr>
+      <w:r>
+        <w:rPr>
+          <w:noProof/>
+        </w:rPr>
+        <w:lastRenderedPageBreak/>
+        <w:drawing>
+          <wp:inline distT="0" distB="0" distL="0" distR="0" wp14:anchorId="1411F9B6" wp14:editId="7D5171C1">
+            <wp:extent cx="5612130" cy="3931920"/>
+            <wp:effectExtent l="0" t="0" r="0" b="0"/>
+            <wp:docPr id="5" name="Imagen 5"/>
+            <wp:cNvGraphicFramePr>
+              <a:graphicFrameLocks xmlns:a="http://schemas.openxmlformats.org/drawingml/2006/main" noChangeAspect="1"/>
+            </wp:cNvGraphicFramePr>
+            <a:graphic xmlns:a="http://schemas.openxmlformats.org/drawingml/2006/main">
+              <a:graphicData uri="http://schemas.openxmlformats.org/drawingml/2006/picture">
+                <pic:pic xmlns:pic="http://schemas.openxmlformats.org/drawingml/2006/picture">
+                  <pic:nvPicPr>
+                    <pic:cNvPr id="1" name=""/>
+                    <pic:cNvPicPr/>
+                  </pic:nvPicPr>
+                  <pic:blipFill>
+                    <a:blip r:embed="rId9"/>
+                    <a:stretch>
+                      <a:fillRect/>
+                    </a:stretch>
+                  </pic:blipFill>
+                  <pic:spPr>
+                    <a:xfrm>
+                      <a:off x="0" y="0"/>
+                      <a:ext cx="5612130" cy="3931920"/>
+                    </a:xfrm>
+                    <a:prstGeom prst="rect">
+                      <a:avLst/>
+                    </a:prstGeom>
+                  </pic:spPr>
+                </pic:pic>
+              </a:graphicData>
+            </a:graphic>
+          </wp:inline>
+        </w:drawing>
+      </w:r>
+    </w:p>
+    <w:p>
+      <w:pPr>
+        <w:jc w:val="center"/>
+      </w:pPr>
+      <w:r>
+        <w:rPr>
+          <w:noProof/>
+        </w:rPr>
+        <w:drawing>
+          <wp:inline distT="0" distB="0" distL="0" distR="0" wp14:anchorId="3472F150" wp14:editId="0A7F6C5A">
+            <wp:extent cx="5612130" cy="1146175"/>
+            <wp:effectExtent l="0" t="0" r="0" b="0"/>
+            <wp:docPr id="6" name="Imagen 6"/>
+            <wp:cNvGraphicFramePr>
+              <a:graphicFrameLocks xmlns:a="http://schemas.openxmlformats.org/drawingml/2006/main" noChangeAspect="1"/>
+            </wp:cNvGraphicFramePr>
+            <a:graphic xmlns:a="http://schemas.openxmlformats.org/drawingml/2006/main">
+              <a:graphicData uri="http://schemas.openxmlformats.org/drawingml/2006/picture">
+                <pic:pic xmlns:pic="http://schemas.openxmlformats.org/drawingml/2006/picture">
+                  <pic:nvPicPr>
+                    <pic:cNvPr id="1" name=""/>
+                    <pic:cNvPicPr/>
+                  </pic:nvPicPr>
+                  <pic:blipFill>
+                    <a:blip r:embed="rId10"/>
+                    <a:stretch>
+                      <a:fillRect/>
+                    </a:stretch>
+                  </pic:blipFill>
+                  <pic:spPr>
+                    <a:xfrm>
+                      <a:off x="0" y="0"/>
+                      <a:ext cx="5612130" cy="1146175"/>
+                    </a:xfrm>
+                    <a:prstGeom prst="rect">
+                      <a:avLst/>
+                    </a:prstGeom>
+                  </pic:spPr>
+                </pic:pic>
+              </a:graphicData>
+            </a:graphic>
+          </wp:inline>
+        </w:drawing>
+      </w:r>
+    </w:p>
+    <w:p>
+      <w:pPr>
+        <w:jc w:val="center"/>
+      </w:pPr>
+      <w:r>
+        <w:rPr>
+          <w:noProof/>
+        </w:rPr>
+        <w:lastRenderedPageBreak/>
+        <w:drawing>
+          <wp:inline distT="0" distB="0" distL="0" distR="0" wp14:anchorId="2F9E69EC" wp14:editId="6B52571A">
+            <wp:extent cx="3743325" cy="3686175"/>
+            <wp:effectExtent l="0" t="0" r="9525" b="9525"/>
+            <wp:docPr id="7" name="Imagen 7"/>
+            <wp:cNvGraphicFramePr>
+              <a:graphicFrameLocks xmlns:a="http://schemas.openxmlformats.org/drawingml/2006/main" noChangeAspect="1"/>
+            </wp:cNvGraphicFramePr>
+            <a:graphic xmlns:a="http://schemas.openxmlformats.org/drawingml/2006/main">
+              <a:graphicData uri="http://schemas.openxmlformats.org/drawingml/2006/picture">
+                <pic:pic xmlns:pic="http://schemas.openxmlformats.org/drawingml/2006/picture">
+                  <pic:nvPicPr>
+                    <pic:cNvPr id="1" name=""/>
+                    <pic:cNvPicPr/>
+                  </pic:nvPicPr>
+                  <pic:blipFill>
+                    <a:blip r:embed="rId11"/>
+                    <a:stretch>
+                      <a:fillRect/>
+                    </a:stretch>
+                  </pic:blipFill>
+                  <pic:spPr>
+                    <a:xfrm>
+                      <a:off x="0" y="0"/>
+                      <a:ext cx="3743325" cy="3686175"/>
+                    </a:xfrm>
+                    <a:prstGeom prst="rect">
+                      <a:avLst/>
+                    </a:prstGeom>
+                  </pic:spPr>
+                </pic:pic>
+              </a:graphicData>
+            </a:graphic>
+          </wp:inline>
+        </w:drawing>
+      </w:r>
+    </w:p>
     <w:p/>
     <w:tbl>
       <w:tblPr>
@@ -843,13 +1072,71 @@
         <w:t>Como evidencia de las reuniones que efectúa el equipo del proyecto, presentar capturas de pantalla de las reuniones efectuadas y si lo consideran pertinente algunas actas de las reuniones.</w:t>
       </w:r>
     </w:p>
+    <w:p>
+      <w:pPr>
+        <w:jc w:val="both"/>
+      </w:pPr>
+      <w:r>
+        <w:rPr>
+          <w:noProof/>
+        </w:rPr>
+        <w:lastRenderedPageBreak/>
+        <w:drawing>
+          <wp:inline distT="0" distB="0" distL="0" distR="0" wp14:anchorId="36CE676E" wp14:editId="6B6DC2AB">
+            <wp:extent cx="5612130" cy="5102860"/>
+            <wp:effectExtent l="0" t="0" r="0" b="0"/>
+            <wp:docPr id="2" name="Imagen 2"/>
+            <wp:cNvGraphicFramePr>
+              <a:graphicFrameLocks xmlns:a="http://schemas.openxmlformats.org/drawingml/2006/main" noChangeAspect="1"/>
+            </wp:cNvGraphicFramePr>
+            <a:graphic xmlns:a="http://schemas.openxmlformats.org/drawingml/2006/main">
+              <a:graphicData uri="http://schemas.openxmlformats.org/drawingml/2006/picture">
+                <pic:pic xmlns:pic="http://schemas.openxmlformats.org/drawingml/2006/picture">
+                  <pic:nvPicPr>
+                    <pic:cNvPr id="1" name=""/>
+                    <pic:cNvPicPr/>
+                  </pic:nvPicPr>
+                  <pic:blipFill>
+                    <a:blip r:embed="rId12"/>
+                    <a:stretch>
+                      <a:fillRect/>
+                    </a:stretch>
+                  </pic:blipFill>
+                  <pic:spPr>
+                    <a:xfrm>
+                      <a:off x="0" y="0"/>
+                      <a:ext cx="5612130" cy="5102860"/>
+                    </a:xfrm>
+                    <a:prstGeom prst="rect">
+                      <a:avLst/>
+                    </a:prstGeom>
+                  </pic:spPr>
+                </pic:pic>
+              </a:graphicData>
+            </a:graphic>
+          </wp:inline>
+        </w:drawing>
+      </w:r>
+      <w:r>
+        <w:t xml:space="preserve"> </w:t>
+      </w:r>
+      <w:r>
+        <w:t xml:space="preserve"> </w:t>
+      </w:r>
+      <w:r>
+        <w:rPr>
+          <w:lang w:val="es-ES"/>
+        </w:rPr>
+        <w:t xml:space="preserve"> 0</w:t>
+      </w:r>
+    </w:p>
     <w:sectPr>
-      <w:headerReference w:type="even" r:id="rId7"/>
-      <w:headerReference w:type="default" r:id="rId8"/>
-      <w:footerReference w:type="even" r:id="rId9"/>
-      <w:footerReference w:type="default" r:id="rId10"/>
-      <w:headerReference w:type="first" r:id="rId11"/>
-      <w:footerReference w:type="first" r:id="rId12"/>
+      <w:headerReference w:type="even" r:id="rId13"/>
+      <w:headerReference w:type="default" r:id="rId14"/>
+      <w:footerReference w:type="even" r:id="rId15"/>
+      <w:footerReference w:type="default" r:id="rId16"/>
+      <w:headerReference w:type="first" r:id="rId17"/>
+      <w:footerReference w:type="first" r:id="rId18"/>
       <w:pgSz w:w="12240" w:h="15840"/>
       <w:pgMar w:top="1417" w:right="1701" w:bottom="1417" w:left="1701" w:header="708" w:footer="708" w:gutter="0"/>
       <w:cols w:space="708"/>

</xml_diff>